<commit_message>
Finish Report and zip
</commit_message>
<xml_diff>
--- a/Lab4/Report/CO_Report.docx
+++ b/Lab4/Report/CO_Report.docx
@@ -120,8 +120,10 @@
         <w:rPr>
           <w:rFonts w:ascii="Times New Roman" w:eastAsia="新細明體" w:hAnsi="Times New Roman" w:cs="Times New Roman"/>
           <w:b/>
+          <w:noProof/>
           <w:sz w:val="32"/>
           <w:szCs w:val="32"/>
+          <w:lang w:eastAsia="zh-TW"/>
         </w:rPr>
         <w:drawing>
           <wp:inline distT="0" distB="0" distL="0" distR="0" wp14:anchorId="1B24F379" wp14:editId="01D151CF">
@@ -505,6 +507,7 @@
       <w:r>
         <w:rPr>
           <w:rFonts w:ascii="Times New Roman" w:eastAsia="新細明體" w:hAnsi="Times New Roman" w:cs="Times New Roman"/>
+          <w:noProof/>
           <w:sz w:val="24"/>
           <w:szCs w:val="32"/>
           <w:lang w:eastAsia="zh-TW"/>
@@ -1036,6 +1039,7 @@
       <w:r>
         <w:rPr>
           <w:rFonts w:ascii="Times New Roman" w:eastAsia="新細明體" w:hAnsi="Times New Roman" w:cs="Times New Roman"/>
+          <w:noProof/>
           <w:sz w:val="24"/>
           <w:szCs w:val="32"/>
           <w:lang w:eastAsia="zh-TW"/>
@@ -7785,8 +7789,10 @@
       <w:r>
         <w:rPr>
           <w:rFonts w:ascii="Times New Roman" w:eastAsia="新細明體" w:hAnsi="Times New Roman" w:cs="Times New Roman"/>
+          <w:noProof/>
           <w:sz w:val="32"/>
           <w:szCs w:val="32"/>
+          <w:lang w:eastAsia="zh-TW"/>
         </w:rPr>
         <w:drawing>
           <wp:inline distT="0" distB="0" distL="0" distR="0" wp14:anchorId="603D1672" wp14:editId="2764E952">
@@ -7854,16 +7860,18 @@
     <w:p>
       <w:pPr>
         <w:rPr>
-          <w:rFonts w:ascii="Times New Roman" w:hAnsi="Times New Roman" w:cs="Times New Roman" w:hint="eastAsia"/>
-          <w:sz w:val="32"/>
-          <w:szCs w:val="32"/>
-        </w:rPr>
-      </w:pPr>
-      <w:r>
-        <w:rPr>
           <w:rFonts w:ascii="Times New Roman" w:hAnsi="Times New Roman" w:cs="Times New Roman"/>
           <w:sz w:val="32"/>
           <w:szCs w:val="32"/>
+        </w:rPr>
+      </w:pPr>
+      <w:r>
+        <w:rPr>
+          <w:rFonts w:ascii="Times New Roman" w:hAnsi="Times New Roman" w:cs="Times New Roman"/>
+          <w:noProof/>
+          <w:sz w:val="32"/>
+          <w:szCs w:val="32"/>
+          <w:lang w:eastAsia="zh-TW"/>
         </w:rPr>
         <w:drawing>
           <wp:inline distT="0" distB="0" distL="0" distR="0" wp14:anchorId="4307CD48" wp14:editId="07C9FEDA">
@@ -7928,7 +7936,8 @@
           <w:ilvl w:val="0"/>
           <w:numId w:val="2"/>
         </w:numPr>
-        <w:ind w:leftChars="0"/>
+        <w:spacing w:after="80"/>
+        <w:ind w:leftChars="0" w:hanging="482"/>
         <w:rPr>
           <w:rFonts w:ascii="Times New Roman" w:eastAsia="新細明體" w:hAnsi="Times New Roman" w:cs="Times New Roman"/>
           <w:kern w:val="2"/>
@@ -8043,9 +8052,10 @@
           <w:ilvl w:val="0"/>
           <w:numId w:val="3"/>
         </w:numPr>
-        <w:ind w:leftChars="0"/>
-        <w:rPr>
-          <w:rFonts w:ascii="Times New Roman" w:eastAsia="新細明體" w:hAnsi="Times New Roman" w:cs="Times New Roman" w:hint="eastAsia"/>
+        <w:spacing w:after="80"/>
+        <w:ind w:leftChars="0" w:hanging="482"/>
+        <w:rPr>
+          <w:rFonts w:ascii="Times New Roman" w:eastAsia="新細明體" w:hAnsi="Times New Roman" w:cs="Times New Roman"/>
           <w:kern w:val="2"/>
           <w:sz w:val="24"/>
           <w:lang w:eastAsia="zh-TW"/>
@@ -8140,7 +8150,8 @@
           <w:ilvl w:val="0"/>
           <w:numId w:val="2"/>
         </w:numPr>
-        <w:ind w:leftChars="0"/>
+        <w:spacing w:after="80"/>
+        <w:ind w:leftChars="0" w:hanging="482"/>
         <w:rPr>
           <w:rFonts w:ascii="Times New Roman" w:eastAsia="新細明體" w:hAnsi="Times New Roman" w:cs="Times New Roman"/>
           <w:kern w:val="2"/>
@@ -8219,9 +8230,10 @@
           <w:ilvl w:val="0"/>
           <w:numId w:val="3"/>
         </w:numPr>
-        <w:ind w:leftChars="0"/>
-        <w:rPr>
-          <w:rFonts w:ascii="Times New Roman" w:eastAsia="新細明體" w:hAnsi="Times New Roman" w:cs="Times New Roman" w:hint="eastAsia"/>
+        <w:spacing w:after="80"/>
+        <w:ind w:leftChars="0" w:hanging="482"/>
+        <w:rPr>
+          <w:rFonts w:ascii="Times New Roman" w:eastAsia="新細明體" w:hAnsi="Times New Roman" w:cs="Times New Roman"/>
           <w:kern w:val="2"/>
           <w:sz w:val="24"/>
           <w:lang w:eastAsia="zh-TW"/>
@@ -8402,16 +8414,17 @@
     </w:p>
     <w:p>
       <w:pPr>
-        <w:rPr>
-          <w:rFonts w:ascii="Times New Roman" w:eastAsia="新細明體" w:hAnsi="Times New Roman" w:cs="Times New Roman"/>
-          <w:sz w:val="28"/>
+        <w:spacing w:after="40"/>
+        <w:rPr>
+          <w:rFonts w:ascii="Times New Roman" w:eastAsia="新細明體" w:hAnsi="Times New Roman" w:cs="Times New Roman"/>
+          <w:sz w:val="24"/>
           <w:szCs w:val="32"/>
         </w:rPr>
       </w:pPr>
       <w:r>
         <w:rPr>
           <w:rFonts w:ascii="Times New Roman" w:eastAsia="新細明體" w:hAnsi="Times New Roman" w:cs="Times New Roman" w:hint="eastAsia"/>
-          <w:sz w:val="28"/>
+          <w:sz w:val="24"/>
           <w:szCs w:val="32"/>
           <w:lang w:eastAsia="zh-TW"/>
         </w:rPr>
@@ -8420,7 +8433,7 @@
       <w:r>
         <w:rPr>
           <w:rFonts w:ascii="Times New Roman" w:eastAsia="新細明體" w:hAnsi="Times New Roman" w:cs="Times New Roman" w:hint="eastAsia"/>
-          <w:sz w:val="28"/>
+          <w:sz w:val="24"/>
           <w:szCs w:val="32"/>
           <w:lang w:eastAsia="zh-TW"/>
         </w:rPr>
@@ -8429,25 +8442,131 @@
     </w:p>
     <w:p>
       <w:pPr>
-        <w:ind w:firstLineChars="200" w:firstLine="480"/>
+        <w:spacing w:after="40"/>
+        <w:rPr>
+          <w:rFonts w:ascii="Times New Roman" w:eastAsia="新細明體" w:hAnsi="Times New Roman" w:cs="Times New Roman"/>
+          <w:b/>
+          <w:sz w:val="32"/>
+          <w:szCs w:val="32"/>
+        </w:rPr>
+      </w:pPr>
+      <w:r>
         <w:rPr>
           <w:rFonts w:ascii="新細明體" w:eastAsia="新細明體" w:hAnsi="新細明體" w:cs="Times New Roman" w:hint="eastAsia"/>
           <w:sz w:val="24"/>
           <w:szCs w:val="32"/>
           <w:lang w:eastAsia="zh-TW"/>
         </w:rPr>
-      </w:pPr>
-      <w:r>
-        <w:rPr>
-          <w:rFonts w:ascii="新細明體" w:eastAsia="新細明體" w:hAnsi="新細明體" w:cs="Times New Roman" w:hint="eastAsia"/>
-          <w:sz w:val="24"/>
-          <w:szCs w:val="32"/>
-          <w:lang w:eastAsia="zh-TW"/>
-        </w:rPr>
-        <w:t>我覺得這次的作業其實非常簡單，因為我們上次都已經把DataMemory有關的功能都寫好了，只需要將線接上，再讓ALU_Ctrl能夠多判斷blt和bge就結束了，是一份相對輕鬆的作業。</w:t>
+        <w:t>我覺得這次的作業其實非常簡單，因為我們上次都已經把DataMemory有關的功能都寫好了，只需要將線接上，再讓ALU_Ctrl能夠多判</w:t>
       </w:r>
       <w:bookmarkStart w:id="0" w:name="_GoBack"/>
       <w:bookmarkEnd w:id="0"/>
+      <w:r>
+        <w:rPr>
+          <w:rFonts w:ascii="新細明體" w:eastAsia="新細明體" w:hAnsi="新細明體" w:cs="Times New Roman" w:hint="eastAsia"/>
+          <w:sz w:val="24"/>
+          <w:szCs w:val="32"/>
+          <w:lang w:eastAsia="zh-TW"/>
+        </w:rPr>
+        <w:t>斷blt和bge就結束了，是一份相對輕鬆的作業。</w:t>
+      </w:r>
+    </w:p>
+    <w:p>
+      <w:pPr>
+        <w:spacing w:after="40"/>
+        <w:rPr>
+          <w:rFonts w:ascii="Times New Roman" w:hAnsi="Times New Roman" w:cs="Times New Roman" w:hint="eastAsia"/>
+          <w:sz w:val="24"/>
+          <w:szCs w:val="32"/>
+        </w:rPr>
+      </w:pPr>
+      <w:r>
+        <w:rPr>
+          <w:rFonts w:ascii="Times New Roman" w:eastAsia="新細明體" w:hAnsi="Times New Roman" w:cs="Times New Roman" w:hint="eastAsia"/>
+          <w:sz w:val="24"/>
+          <w:szCs w:val="32"/>
+          <w:lang w:eastAsia="zh-TW"/>
+        </w:rPr>
+        <w:t>07162</w:t>
+      </w:r>
+      <w:r>
+        <w:rPr>
+          <w:rFonts w:ascii="Times New Roman" w:eastAsia="新細明體" w:hAnsi="Times New Roman" w:cs="Times New Roman"/>
+          <w:sz w:val="24"/>
+          <w:szCs w:val="32"/>
+          <w:lang w:eastAsia="zh-TW"/>
+        </w:rPr>
+        <w:t>22</w:t>
+      </w:r>
+      <w:r>
+        <w:rPr>
+          <w:rFonts w:ascii="Times New Roman" w:eastAsia="新細明體" w:hAnsi="Times New Roman" w:cs="Times New Roman" w:hint="eastAsia"/>
+          <w:sz w:val="24"/>
+          <w:szCs w:val="32"/>
+          <w:lang w:eastAsia="zh-TW"/>
+        </w:rPr>
+        <w:t>黃偉傑</w:t>
+      </w:r>
+      <w:r>
+        <w:rPr>
+          <w:rFonts w:ascii="Times New Roman" w:eastAsia="新細明體" w:hAnsi="Times New Roman" w:cs="Times New Roman" w:hint="eastAsia"/>
+          <w:sz w:val="24"/>
+          <w:szCs w:val="32"/>
+          <w:lang w:eastAsia="zh-TW"/>
+        </w:rPr>
+        <w:t>：</w:t>
+      </w:r>
+    </w:p>
+    <w:p>
+      <w:pPr>
+        <w:spacing w:after="40"/>
+        <w:ind w:firstLineChars="200" w:firstLine="480"/>
+        <w:rPr>
+          <w:rFonts w:ascii="新細明體" w:eastAsia="新細明體" w:hAnsi="新細明體" w:cs="Times New Roman" w:hint="eastAsia"/>
+          <w:sz w:val="24"/>
+          <w:szCs w:val="32"/>
+          <w:lang w:eastAsia="zh-TW"/>
+        </w:rPr>
+      </w:pPr>
+      <w:r>
+        <w:rPr>
+          <w:rFonts w:ascii="新細明體" w:eastAsia="新細明體" w:hAnsi="新細明體" w:cs="Times New Roman" w:hint="eastAsia"/>
+          <w:sz w:val="24"/>
+          <w:szCs w:val="32"/>
+          <w:lang w:eastAsia="zh-TW"/>
+        </w:rPr>
+        <w:t>有了上次Lab3協作與建構Simplfied CPU的經驗，我認為對降低這次Lab的難度有顯著的幫助。感覺得出來上次跟這次Lab應該原本要合在一起，只是這樣一來會讓loading 更繁重，感謝助教的貼心哈哈。</w:t>
+      </w:r>
+    </w:p>
+    <w:p>
+      <w:pPr>
+        <w:spacing w:after="40"/>
+        <w:ind w:firstLineChars="200" w:firstLine="480"/>
+        <w:rPr>
+          <w:rFonts w:ascii="新細明體" w:eastAsia="新細明體" w:hAnsi="新細明體" w:cs="Times New Roman" w:hint="eastAsia"/>
+          <w:sz w:val="24"/>
+          <w:szCs w:val="32"/>
+          <w:lang w:eastAsia="zh-TW"/>
+        </w:rPr>
+      </w:pPr>
+      <w:r>
+        <w:rPr>
+          <w:rFonts w:ascii="新細明體" w:eastAsia="新細明體" w:hAnsi="新細明體" w:cs="Times New Roman" w:hint="eastAsia"/>
+          <w:sz w:val="24"/>
+          <w:szCs w:val="32"/>
+          <w:lang w:eastAsia="zh-TW"/>
+        </w:rPr>
+        <w:t>經過這次經驗，讓我也對於Single Cycle 的架構更加了解了，讓我覺得挑戰pipelined CPU或許也不是件難事，希望我不要被打臉太嚴重。</w:t>
+      </w:r>
+      <w:r>
+        <w:rPr>
+          <w:rFonts w:ascii="新細明體" w:eastAsia="新細明體" w:hAnsi="新細明體" w:cs="Times New Roman" w:hint="eastAsia"/>
+          <w:sz w:val="24"/>
+          <w:szCs w:val="32"/>
+          <w:lang w:eastAsia="zh-TW"/>
+        </w:rPr>
+        <w:t>t</w:t>
+      </w:r>
     </w:p>
     <w:sectPr>
       <w:pgSz w:w="12240" w:h="15840"/>

</xml_diff>